<commit_message>
Bug in Lösung gefixt
</commit_message>
<xml_diff>
--- a/QM_PM_LEK.docx
+++ b/QM_PM_LEK.docx
@@ -1294,19 +1294,7 @@
         <w:rPr>
           <w:lang w:val="de-DE"/>
         </w:rPr>
-        <w:t xml:space="preserve">3. </w:t>
-      </w:r>
-      <w:r>
-        <w:rPr>
-          <w:lang w:val="de-DE"/>
-        </w:rPr>
-        <w:t>Einbeziehung</w:t>
-      </w:r>
-      <w:r>
-        <w:rPr>
-          <w:lang w:val="de-DE"/>
-        </w:rPr>
-        <w:t xml:space="preserve"> von Personen</w:t>
+        <w:t>3. Einbeziehung von Personen</w:t>
       </w:r>
     </w:p>
     <w:p>
@@ -1649,25 +1637,7 @@
         <w:rPr>
           <w:lang w:val="de-DE"/>
         </w:rPr>
-        <w:t xml:space="preserve">2. Spezifisch, Messbar, </w:t>
-      </w:r>
-      <w:r>
-        <w:rPr>
-          <w:lang w:val="de-DE"/>
-        </w:rPr>
-        <w:t>Attraktiv</w:t>
-      </w:r>
-      <w:r>
-        <w:rPr>
-          <w:lang w:val="de-DE"/>
-        </w:rPr>
-        <w:t>, Realistisch, T</w:t>
-      </w:r>
-      <w:r>
-        <w:rPr>
-          <w:lang w:val="de-DE"/>
-        </w:rPr>
-        <w:t>ypisch</w:t>
+        <w:t>2. Spezifisch, Messbar, Attraktiv, Realistisch, Typisch</w:t>
       </w:r>
     </w:p>
     <w:p>
@@ -2689,7 +2659,13 @@
         <w:rPr>
           <w:lang w:val="de-DE"/>
         </w:rPr>
-        <w:t xml:space="preserve"> - 2</w:t>
+        <w:t xml:space="preserve"> - </w:t>
+      </w:r>
+      <w:r>
+        <w:rPr>
+          <w:lang w:val="de-DE"/>
+        </w:rPr>
+        <w:t>1</w:t>
       </w:r>
     </w:p>
     <w:p>

</xml_diff>